<commit_message>
fixed connect logic problems
</commit_message>
<xml_diff>
--- a/doc/wmp-protocol.docx
+++ b/doc/wmp-protocol.docx
@@ -43,8 +43,6 @@
       <w:r>
         <w:t xml:space="preserve"> 3</w:t>
       </w:r>
-      <w:bookmarkStart w:id="0" w:name="_GoBack"/>
-      <w:bookmarkEnd w:id="0"/>
       <w:r>
         <w:t xml:space="preserve"> to encode message</w:t>
       </w:r>
@@ -851,10 +849,7 @@
               </w:rPr>
             </w:pPr>
             <w:r>
-              <w:t>Client to Server or</w:t>
-            </w:r>
-            <w:r>
-              <w:t xml:space="preserve"> </w:t>
+              <w:t xml:space="preserve">Client to Server or </w:t>
             </w:r>
             <w:r>
               <w:rPr>
@@ -1361,10 +1356,7 @@
               </w:rPr>
             </w:pPr>
             <w:r>
-              <w:t xml:space="preserve">Unsubscribe </w:t>
-            </w:r>
-            <w:r>
-              <w:t>acknowledgment</w:t>
+              <w:t>Unsubscribe acknowledgment</w:t>
             </w:r>
           </w:p>
         </w:tc>
@@ -1719,6 +1711,53 @@
       </w:tr>
     </w:tbl>
     <w:p/>
+    <w:p>
+      <w:r>
+        <w:t>F</w:t>
+      </w:r>
+      <w:r>
+        <w:rPr>
+          <w:rFonts w:hint="eastAsia"/>
+        </w:rPr>
+        <w:t>ir</w:t>
+      </w:r>
+      <w:r>
+        <w:t>st byte lowest 4 bits</w:t>
+      </w:r>
+    </w:p>
+    <w:p/>
+    <w:p>
+      <w:pPr>
+        <w:pStyle w:val="2"/>
+      </w:pPr>
+      <w:r>
+        <w:t>Version</w:t>
+      </w:r>
+    </w:p>
+    <w:p>
+      <w:pPr>
+        <w:rPr>
+          <w:rFonts w:hint="eastAsia"/>
+        </w:rPr>
+      </w:pPr>
+      <w:r>
+        <w:rPr>
+          <w:rFonts w:hint="eastAsia"/>
+        </w:rPr>
+        <w:t>First byte highest 4</w:t>
+      </w:r>
+      <w:r>
+        <w:t xml:space="preserve"> </w:t>
+      </w:r>
+      <w:bookmarkStart w:id="0" w:name="_GoBack"/>
+      <w:bookmarkEnd w:id="0"/>
+      <w:r>
+        <w:rPr>
+          <w:rFonts w:hint="eastAsia"/>
+        </w:rPr>
+        <w:t>bits</w:t>
+      </w:r>
+    </w:p>
     <w:p/>
     <w:p>
       <w:pPr>
@@ -1767,63 +1806,43 @@
             <w:tcW w:w="1697" w:type="dxa"/>
           </w:tcPr>
           <w:p>
-            <w:pPr>
+            <w:r>
               <w:rPr>
                 <w:rFonts w:hint="eastAsia"/>
               </w:rPr>
-            </w:pPr>
+              <w:t>Key</w:t>
+            </w:r>
+          </w:p>
+        </w:tc>
+        <w:tc>
+          <w:tcPr>
+            <w:tcW w:w="1632" w:type="dxa"/>
+          </w:tcPr>
+          <w:p>
+            <w:r>
+              <w:t>Type</w:t>
+            </w:r>
+          </w:p>
+        </w:tc>
+        <w:tc>
+          <w:tcPr>
+            <w:tcW w:w="1665" w:type="dxa"/>
+          </w:tcPr>
+          <w:p>
+            <w:r>
+              <w:t>Range</w:t>
+            </w:r>
+          </w:p>
+        </w:tc>
+        <w:tc>
+          <w:tcPr>
+            <w:tcW w:w="1500" w:type="dxa"/>
+          </w:tcPr>
+          <w:p>
             <w:r>
               <w:rPr>
                 <w:rFonts w:hint="eastAsia"/>
               </w:rPr>
-              <w:t>Key</w:t>
-            </w:r>
-          </w:p>
-        </w:tc>
-        <w:tc>
-          <w:tcPr>
-            <w:tcW w:w="1632" w:type="dxa"/>
-          </w:tcPr>
-          <w:p>
-            <w:pPr>
-              <w:rPr>
-                <w:rFonts w:hint="eastAsia"/>
-              </w:rPr>
-            </w:pPr>
-            <w:r>
-              <w:t>Type</w:t>
-            </w:r>
-          </w:p>
-        </w:tc>
-        <w:tc>
-          <w:tcPr>
-            <w:tcW w:w="1665" w:type="dxa"/>
-          </w:tcPr>
-          <w:p>
-            <w:pPr>
-              <w:rPr>
-                <w:rFonts w:hint="eastAsia"/>
-              </w:rPr>
-            </w:pPr>
-            <w:r>
-              <w:t>Range</w:t>
-            </w:r>
-          </w:p>
-        </w:tc>
-        <w:tc>
-          <w:tcPr>
-            <w:tcW w:w="1500" w:type="dxa"/>
-          </w:tcPr>
-          <w:p>
-            <w:pPr>
-              <w:rPr>
-                <w:rFonts w:hint="eastAsia"/>
-              </w:rPr>
-            </w:pPr>
-            <w:r>
-              <w:rPr>
-                <w:rFonts w:hint="eastAsia"/>
-              </w:rPr>
               <w:t>Required</w:t>
             </w:r>
           </w:p>
@@ -1833,11 +1852,6 @@
             <w:tcW w:w="1802" w:type="dxa"/>
           </w:tcPr>
           <w:p>
-            <w:pPr>
-              <w:rPr>
-                <w:rFonts w:hint="eastAsia"/>
-              </w:rPr>
-            </w:pPr>
             <w:r>
               <w:rPr>
                 <w:rFonts w:hint="eastAsia"/>
@@ -1853,58 +1867,43 @@
             <w:tcW w:w="1697" w:type="dxa"/>
           </w:tcPr>
           <w:p>
-            <w:pPr>
+            <w:r>
+              <w:t>clientId</w:t>
+            </w:r>
+          </w:p>
+        </w:tc>
+        <w:tc>
+          <w:tcPr>
+            <w:tcW w:w="1632" w:type="dxa"/>
+          </w:tcPr>
+          <w:p>
+            <w:r>
+              <w:t>int64</w:t>
+            </w:r>
+          </w:p>
+        </w:tc>
+        <w:tc>
+          <w:tcPr>
+            <w:tcW w:w="1665" w:type="dxa"/>
+          </w:tcPr>
+          <w:p>
+            <w:r>
+              <w:t>0 ~ 2^63-1</w:t>
+            </w:r>
+          </w:p>
+        </w:tc>
+        <w:tc>
+          <w:tcPr>
+            <w:tcW w:w="1500" w:type="dxa"/>
+          </w:tcPr>
+          <w:p>
+            <w:r>
+              <w:t>T</w:t>
+            </w:r>
+            <w:r>
               <w:rPr>
                 <w:rFonts w:hint="eastAsia"/>
               </w:rPr>
-            </w:pPr>
-            <w:r>
-              <w:t>clientId</w:t>
-            </w:r>
-          </w:p>
-        </w:tc>
-        <w:tc>
-          <w:tcPr>
-            <w:tcW w:w="1632" w:type="dxa"/>
-          </w:tcPr>
-          <w:p>
-            <w:pPr>
-              <w:rPr>
-                <w:rFonts w:hint="eastAsia"/>
-              </w:rPr>
-            </w:pPr>
-            <w:r>
-              <w:t>int64</w:t>
-            </w:r>
-          </w:p>
-        </w:tc>
-        <w:tc>
-          <w:tcPr>
-            <w:tcW w:w="1665" w:type="dxa"/>
-          </w:tcPr>
-          <w:p>
-            <w:pPr>
-              <w:rPr>
-                <w:rFonts w:hint="eastAsia"/>
-              </w:rPr>
-            </w:pPr>
-            <w:r>
-              <w:t>0 ~ 2^63-1</w:t>
-            </w:r>
-          </w:p>
-        </w:tc>
-        <w:tc>
-          <w:tcPr>
-            <w:tcW w:w="1500" w:type="dxa"/>
-          </w:tcPr>
-          <w:p>
-            <w:r>
-              <w:t>T</w:t>
-            </w:r>
-            <w:r>
-              <w:rPr>
-                <w:rFonts w:hint="eastAsia"/>
-              </w:rPr>
               <w:t>rue</w:t>
             </w:r>
           </w:p>
@@ -1914,11 +1913,6 @@
             <w:tcW w:w="1802" w:type="dxa"/>
           </w:tcPr>
           <w:p>
-            <w:pPr>
-              <w:rPr>
-                <w:rFonts w:hint="eastAsia"/>
-              </w:rPr>
-            </w:pPr>
             <w:r>
               <w:t>Client U</w:t>
             </w:r>
@@ -2029,7 +2023,11 @@
               <w:t>generated by server</w:t>
             </w:r>
             <w:r>
-              <w:t xml:space="preserve"> after client login</w:t>
+              <w:t xml:space="preserve"> after </w:t>
+            </w:r>
+            <w:r>
+              <w:lastRenderedPageBreak/>
+              <w:t>client login</w:t>
             </w:r>
           </w:p>
         </w:tc>
@@ -2061,63 +2059,43 @@
             <w:tcW w:w="1697" w:type="dxa"/>
           </w:tcPr>
           <w:p>
-            <w:pPr>
+            <w:r>
               <w:rPr>
                 <w:rFonts w:hint="eastAsia"/>
               </w:rPr>
-            </w:pPr>
+              <w:t>Key</w:t>
+            </w:r>
+          </w:p>
+        </w:tc>
+        <w:tc>
+          <w:tcPr>
+            <w:tcW w:w="1632" w:type="dxa"/>
+          </w:tcPr>
+          <w:p>
+            <w:r>
+              <w:t>Type</w:t>
+            </w:r>
+          </w:p>
+        </w:tc>
+        <w:tc>
+          <w:tcPr>
+            <w:tcW w:w="1665" w:type="dxa"/>
+          </w:tcPr>
+          <w:p>
+            <w:r>
+              <w:t>Range</w:t>
+            </w:r>
+          </w:p>
+        </w:tc>
+        <w:tc>
+          <w:tcPr>
+            <w:tcW w:w="1500" w:type="dxa"/>
+          </w:tcPr>
+          <w:p>
             <w:r>
               <w:rPr>
                 <w:rFonts w:hint="eastAsia"/>
               </w:rPr>
-              <w:t>Key</w:t>
-            </w:r>
-          </w:p>
-        </w:tc>
-        <w:tc>
-          <w:tcPr>
-            <w:tcW w:w="1632" w:type="dxa"/>
-          </w:tcPr>
-          <w:p>
-            <w:pPr>
-              <w:rPr>
-                <w:rFonts w:hint="eastAsia"/>
-              </w:rPr>
-            </w:pPr>
-            <w:r>
-              <w:t>Type</w:t>
-            </w:r>
-          </w:p>
-        </w:tc>
-        <w:tc>
-          <w:tcPr>
-            <w:tcW w:w="1665" w:type="dxa"/>
-          </w:tcPr>
-          <w:p>
-            <w:pPr>
-              <w:rPr>
-                <w:rFonts w:hint="eastAsia"/>
-              </w:rPr>
-            </w:pPr>
-            <w:r>
-              <w:t>Range</w:t>
-            </w:r>
-          </w:p>
-        </w:tc>
-        <w:tc>
-          <w:tcPr>
-            <w:tcW w:w="1500" w:type="dxa"/>
-          </w:tcPr>
-          <w:p>
-            <w:pPr>
-              <w:rPr>
-                <w:rFonts w:hint="eastAsia"/>
-              </w:rPr>
-            </w:pPr>
-            <w:r>
-              <w:rPr>
-                <w:rFonts w:hint="eastAsia"/>
-              </w:rPr>
               <w:t>Required</w:t>
             </w:r>
           </w:p>
@@ -2127,11 +2105,6 @@
             <w:tcW w:w="1802" w:type="dxa"/>
           </w:tcPr>
           <w:p>
-            <w:pPr>
-              <w:rPr>
-                <w:rFonts w:hint="eastAsia"/>
-              </w:rPr>
-            </w:pPr>
             <w:r>
               <w:rPr>
                 <w:rFonts w:hint="eastAsia"/>
@@ -2147,58 +2120,43 @@
             <w:tcW w:w="1697" w:type="dxa"/>
           </w:tcPr>
           <w:p>
-            <w:pPr>
+            <w:r>
+              <w:t>clientId</w:t>
+            </w:r>
+          </w:p>
+        </w:tc>
+        <w:tc>
+          <w:tcPr>
+            <w:tcW w:w="1632" w:type="dxa"/>
+          </w:tcPr>
+          <w:p>
+            <w:r>
+              <w:t>int64</w:t>
+            </w:r>
+          </w:p>
+        </w:tc>
+        <w:tc>
+          <w:tcPr>
+            <w:tcW w:w="1665" w:type="dxa"/>
+          </w:tcPr>
+          <w:p>
+            <w:r>
+              <w:t>0 ~ 2^63-1</w:t>
+            </w:r>
+          </w:p>
+        </w:tc>
+        <w:tc>
+          <w:tcPr>
+            <w:tcW w:w="1500" w:type="dxa"/>
+          </w:tcPr>
+          <w:p>
+            <w:r>
+              <w:t>T</w:t>
+            </w:r>
+            <w:r>
               <w:rPr>
                 <w:rFonts w:hint="eastAsia"/>
               </w:rPr>
-            </w:pPr>
-            <w:r>
-              <w:t>clientId</w:t>
-            </w:r>
-          </w:p>
-        </w:tc>
-        <w:tc>
-          <w:tcPr>
-            <w:tcW w:w="1632" w:type="dxa"/>
-          </w:tcPr>
-          <w:p>
-            <w:pPr>
-              <w:rPr>
-                <w:rFonts w:hint="eastAsia"/>
-              </w:rPr>
-            </w:pPr>
-            <w:r>
-              <w:t>int64</w:t>
-            </w:r>
-          </w:p>
-        </w:tc>
-        <w:tc>
-          <w:tcPr>
-            <w:tcW w:w="1665" w:type="dxa"/>
-          </w:tcPr>
-          <w:p>
-            <w:pPr>
-              <w:rPr>
-                <w:rFonts w:hint="eastAsia"/>
-              </w:rPr>
-            </w:pPr>
-            <w:r>
-              <w:t>0 ~ 2^63-1</w:t>
-            </w:r>
-          </w:p>
-        </w:tc>
-        <w:tc>
-          <w:tcPr>
-            <w:tcW w:w="1500" w:type="dxa"/>
-          </w:tcPr>
-          <w:p>
-            <w:r>
-              <w:t>T</w:t>
-            </w:r>
-            <w:r>
-              <w:rPr>
-                <w:rFonts w:hint="eastAsia"/>
-              </w:rPr>
               <w:t>rue</w:t>
             </w:r>
           </w:p>
@@ -2208,11 +2166,6 @@
             <w:tcW w:w="1802" w:type="dxa"/>
           </w:tcPr>
           <w:p>
-            <w:pPr>
-              <w:rPr>
-                <w:rFonts w:hint="eastAsia"/>
-              </w:rPr>
-            </w:pPr>
             <w:r>
               <w:t>Client U</w:t>
             </w:r>
@@ -2305,23 +2258,13 @@
               <w:t xml:space="preserve">Response </w:t>
             </w:r>
             <w:r>
-              <w:t xml:space="preserve">code, 0 </w:t>
-            </w:r>
-            <w:r>
-              <w:lastRenderedPageBreak/>
-              <w:t>success, 1 fail</w:t>
+              <w:t>code, 0 success, 1 fail</w:t>
             </w:r>
           </w:p>
         </w:tc>
       </w:tr>
     </w:tbl>
-    <w:p>
-      <w:pPr>
-        <w:rPr>
-          <w:rFonts w:hint="eastAsia"/>
-        </w:rPr>
-      </w:pPr>
-    </w:p>
+    <w:p/>
     <w:sectPr>
       <w:pgSz w:w="11906" w:h="16838"/>
       <w:pgMar w:top="1440" w:right="1800" w:bottom="1440" w:left="1800" w:header="851" w:footer="992" w:gutter="0"/>
@@ -2828,6 +2771,7 @@
   <w:style w:type="character" w:default="1" w:styleId="a0">
     <w:name w:val="Default Paragraph Font"/>
     <w:uiPriority w:val="1"/>
+    <w:semiHidden/>
     <w:unhideWhenUsed/>
   </w:style>
   <w:style w:type="table" w:default="1" w:styleId="a1">

</xml_diff>

<commit_message>
add disconnect logic, publish logic partially done
</commit_message>
<xml_diff>
--- a/doc/wmp-protocol.docx
+++ b/doc/wmp-protocol.docx
@@ -14,11 +14,6 @@
       </w:r>
     </w:p>
     <w:p>
-      <w:pPr>
-        <w:rPr>
-          <w:rFonts w:hint="eastAsia"/>
-        </w:rPr>
-      </w:pPr>
       <w:r>
         <w:rPr>
           <w:rFonts w:hint="eastAsia"/>
@@ -1735,11 +1730,6 @@
       </w:r>
     </w:p>
     <w:p>
-      <w:pPr>
-        <w:rPr>
-          <w:rFonts w:hint="eastAsia"/>
-        </w:rPr>
-      </w:pPr>
       <w:r>
         <w:rPr>
           <w:rFonts w:hint="eastAsia"/>
@@ -1749,8 +1739,6 @@
       <w:r>
         <w:t xml:space="preserve"> </w:t>
       </w:r>
-      <w:bookmarkStart w:id="0" w:name="_GoBack"/>
-      <w:bookmarkEnd w:id="0"/>
       <w:r>
         <w:rPr>
           <w:rFonts w:hint="eastAsia"/>
@@ -1780,6 +1768,9 @@
       </w:r>
     </w:p>
     <w:p>
+      <w:pPr>
+        <w:pStyle w:val="3"/>
+      </w:pPr>
       <w:r>
         <w:rPr>
           <w:rFonts w:hint="eastAsia"/>
@@ -1935,6 +1926,7 @@
           </w:tcPr>
           <w:p>
             <w:r>
+              <w:lastRenderedPageBreak/>
               <w:t>token</w:t>
             </w:r>
           </w:p>
@@ -2023,19 +2015,57 @@
               <w:t>generated by server</w:t>
             </w:r>
             <w:r>
-              <w:t xml:space="preserve"> after </w:t>
-            </w:r>
-            <w:r>
-              <w:lastRenderedPageBreak/>
-              <w:t>client login</w:t>
+              <w:t xml:space="preserve"> after client login</w:t>
             </w:r>
           </w:p>
         </w:tc>
       </w:tr>
     </w:tbl>
+    <w:p>
+      <w:pPr>
+        <w:rPr>
+          <w:b/>
+        </w:rPr>
+      </w:pPr>
+      <w:r>
+        <w:rPr>
+          <w:b/>
+        </w:rPr>
+        <w:t>P</w:t>
+      </w:r>
+      <w:r>
+        <w:rPr>
+          <w:rFonts w:hint="eastAsia"/>
+          <w:b/>
+        </w:rPr>
+        <w:t>rotobuf:</w:t>
+      </w:r>
+    </w:p>
+    <w:p>
+      <w:r>
+        <w:t>message WmpConnectMessageBody {</w:t>
+      </w:r>
+    </w:p>
+    <w:p>
+      <w:r>
+        <w:t xml:space="preserve">  string clientId = 1;</w:t>
+      </w:r>
+    </w:p>
+    <w:p>
+      <w:r>
+        <w:t xml:space="preserve">  string token = 2;</w:t>
+      </w:r>
+    </w:p>
+    <w:p>
+      <w:r>
+        <w:t>}</w:t>
+      </w:r>
+    </w:p>
     <w:p/>
-    <w:p/>
-    <w:p>
+    <w:p>
+      <w:pPr>
+        <w:pStyle w:val="3"/>
+      </w:pPr>
       <w:r>
         <w:t>CONNACK</w:t>
       </w:r>
@@ -2048,10 +2078,10 @@
       </w:tblPr>
       <w:tblGrid>
         <w:gridCol w:w="1697"/>
-        <w:gridCol w:w="1632"/>
-        <w:gridCol w:w="1665"/>
-        <w:gridCol w:w="1500"/>
-        <w:gridCol w:w="1802"/>
+        <w:gridCol w:w="1133"/>
+        <w:gridCol w:w="1701"/>
+        <w:gridCol w:w="993"/>
+        <w:gridCol w:w="2772"/>
       </w:tblGrid>
       <w:tr>
         <w:tc>
@@ -2069,7 +2099,7 @@
         </w:tc>
         <w:tc>
           <w:tcPr>
-            <w:tcW w:w="1632" w:type="dxa"/>
+            <w:tcW w:w="1133" w:type="dxa"/>
           </w:tcPr>
           <w:p>
             <w:r>
@@ -2079,7 +2109,7 @@
         </w:tc>
         <w:tc>
           <w:tcPr>
-            <w:tcW w:w="1665" w:type="dxa"/>
+            <w:tcW w:w="1701" w:type="dxa"/>
           </w:tcPr>
           <w:p>
             <w:r>
@@ -2089,7 +2119,7 @@
         </w:tc>
         <w:tc>
           <w:tcPr>
-            <w:tcW w:w="1500" w:type="dxa"/>
+            <w:tcW w:w="993" w:type="dxa"/>
           </w:tcPr>
           <w:p>
             <w:r>
@@ -2102,7 +2132,7 @@
         </w:tc>
         <w:tc>
           <w:tcPr>
-            <w:tcW w:w="1802" w:type="dxa"/>
+            <w:tcW w:w="2772" w:type="dxa"/>
           </w:tcPr>
           <w:p>
             <w:r>
@@ -2127,7 +2157,7 @@
         </w:tc>
         <w:tc>
           <w:tcPr>
-            <w:tcW w:w="1632" w:type="dxa"/>
+            <w:tcW w:w="1133" w:type="dxa"/>
           </w:tcPr>
           <w:p>
             <w:r>
@@ -2137,7 +2167,7 @@
         </w:tc>
         <w:tc>
           <w:tcPr>
-            <w:tcW w:w="1665" w:type="dxa"/>
+            <w:tcW w:w="1701" w:type="dxa"/>
           </w:tcPr>
           <w:p>
             <w:r>
@@ -2147,7 +2177,7 @@
         </w:tc>
         <w:tc>
           <w:tcPr>
-            <w:tcW w:w="1500" w:type="dxa"/>
+            <w:tcW w:w="993" w:type="dxa"/>
           </w:tcPr>
           <w:p>
             <w:r>
@@ -2163,7 +2193,7 @@
         </w:tc>
         <w:tc>
           <w:tcPr>
-            <w:tcW w:w="1802" w:type="dxa"/>
+            <w:tcW w:w="2772" w:type="dxa"/>
           </w:tcPr>
           <w:p>
             <w:r>
@@ -2197,17 +2227,17 @@
         </w:tc>
         <w:tc>
           <w:tcPr>
-            <w:tcW w:w="1632" w:type="dxa"/>
-          </w:tcPr>
-          <w:p>
-            <w:r>
-              <w:t>boolean</w:t>
-            </w:r>
-          </w:p>
-        </w:tc>
-        <w:tc>
-          <w:tcPr>
-            <w:tcW w:w="1665" w:type="dxa"/>
+            <w:tcW w:w="1133" w:type="dxa"/>
+          </w:tcPr>
+          <w:p>
+            <w:r>
+              <w:t>enum</w:t>
+            </w:r>
+          </w:p>
+        </w:tc>
+        <w:tc>
+          <w:tcPr>
+            <w:tcW w:w="1701" w:type="dxa"/>
           </w:tcPr>
           <w:p>
             <w:r>
@@ -2241,7 +2271,7 @@
         </w:tc>
         <w:tc>
           <w:tcPr>
-            <w:tcW w:w="1500" w:type="dxa"/>
+            <w:tcW w:w="993" w:type="dxa"/>
           </w:tcPr>
           <w:p>
             <w:r>
@@ -2251,20 +2281,347 @@
         </w:tc>
         <w:tc>
           <w:tcPr>
-            <w:tcW w:w="1802" w:type="dxa"/>
-          </w:tcPr>
-          <w:p>
-            <w:r>
-              <w:t xml:space="preserve">Response </w:t>
-            </w:r>
-            <w:r>
-              <w:t>code, 0 success, 1 fail</w:t>
+            <w:tcW w:w="2772" w:type="dxa"/>
+          </w:tcPr>
+          <w:p>
+            <w:r>
+              <w:t>WmpConnectReturnCode</w:t>
             </w:r>
           </w:p>
         </w:tc>
       </w:tr>
     </w:tbl>
     <w:p/>
+    <w:p>
+      <w:pPr>
+        <w:rPr>
+          <w:rFonts w:hint="eastAsia"/>
+        </w:rPr>
+      </w:pPr>
+      <w:r>
+        <w:rPr>
+          <w:b/>
+        </w:rPr>
+        <w:t>P</w:t>
+      </w:r>
+      <w:r>
+        <w:rPr>
+          <w:rFonts w:hint="eastAsia"/>
+          <w:b/>
+        </w:rPr>
+        <w:t>rotobuf:</w:t>
+      </w:r>
+    </w:p>
+    <w:p>
+      <w:r>
+        <w:t>message WmpConnAckMessageBody {</w:t>
+      </w:r>
+    </w:p>
+    <w:p>
+      <w:r>
+        <w:t xml:space="preserve">  string clientId = 1;</w:t>
+      </w:r>
+    </w:p>
+    <w:p>
+      <w:r>
+        <w:t xml:space="preserve">  WmpConnectReturnCode returnCode = 3;</w:t>
+      </w:r>
+    </w:p>
+    <w:p>
+      <w:r>
+        <w:t>}</w:t>
+      </w:r>
+    </w:p>
+    <w:p/>
+    <w:p>
+      <w:r>
+        <w:t>enum WmpConnectReturnCode {</w:t>
+      </w:r>
+    </w:p>
+    <w:p>
+      <w:r>
+        <w:t xml:space="preserve">    ACCEPTED = 0;</w:t>
+      </w:r>
+    </w:p>
+    <w:p>
+      <w:r>
+        <w:t xml:space="preserve">    REFUSED_UNACCEPTABLE_PROTOCOL_VERSION  = 1;</w:t>
+      </w:r>
+    </w:p>
+    <w:p>
+      <w:r>
+        <w:t xml:space="preserve">    REFUSED_IDENTIFIER_REJECTED = 2;</w:t>
+      </w:r>
+    </w:p>
+    <w:p>
+      <w:r>
+        <w:t xml:space="preserve">    /** not login or error token */</w:t>
+      </w:r>
+    </w:p>
+    <w:p>
+      <w:r>
+        <w:t xml:space="preserve">    REFUSED_NOT_AUTHORIZED = 3;</w:t>
+      </w:r>
+    </w:p>
+    <w:p>
+      <w:r>
+        <w:t xml:space="preserve">    /** server is busy or not able to provide service*/</w:t>
+      </w:r>
+    </w:p>
+    <w:p>
+      <w:r>
+        <w:t xml:space="preserve">    REFUSED_SERVER_UNAVAILABLE = 4;</w:t>
+      </w:r>
+    </w:p>
+    <w:p>
+      <w:r>
+        <w:t>}</w:t>
+      </w:r>
+    </w:p>
+    <w:p>
+      <w:pPr>
+        <w:pStyle w:val="3"/>
+      </w:pPr>
+      <w:r>
+        <w:t>PUBLISH</w:t>
+      </w:r>
+    </w:p>
+    <w:p>
+      <w:r>
+        <w:t>message WmpPublishMessageBody {</w:t>
+      </w:r>
+    </w:p>
+    <w:p>
+      <w:r>
+        <w:t xml:space="preserve">    string content = 1;</w:t>
+      </w:r>
+    </w:p>
+    <w:p>
+      <w:r>
+        <w:t xml:space="preserve">    /** clientId or topic name, if many elements, separated by coma(,) */</w:t>
+      </w:r>
+    </w:p>
+    <w:p>
+      <w:r>
+        <w:t xml:space="preserve">    string target = 2;</w:t>
+      </w:r>
+    </w:p>
+    <w:p>
+      <w:r>
+        <w:t xml:space="preserve">    /** one or many --&gt; a clientId or a topic contains many clientIds */</w:t>
+      </w:r>
+    </w:p>
+    <w:p>
+      <w:r>
+        <w:t xml:space="preserve">    TargeType targetType = 3;</w:t>
+      </w:r>
+    </w:p>
+    <w:p>
+      <w:r>
+        <w:t xml:space="preserve">    /** message from where to where*/</w:t>
+      </w:r>
+    </w:p>
+    <w:p>
+      <w:r>
+        <w:t xml:space="preserve">    Direction direction = 4;</w:t>
+      </w:r>
+    </w:p>
+    <w:p>
+      <w:r>
+        <w:t>}</w:t>
+      </w:r>
+    </w:p>
+    <w:p/>
+    <w:p>
+      <w:r>
+        <w:t>/** a chat group or a client tag or other self defined group */</w:t>
+      </w:r>
+    </w:p>
+    <w:p>
+      <w:r>
+        <w:t>enum TargeType {</w:t>
+      </w:r>
+    </w:p>
+    <w:p>
+      <w:r>
+        <w:t xml:space="preserve">    /** one client */</w:t>
+      </w:r>
+    </w:p>
+    <w:p>
+      <w:r>
+        <w:t xml:space="preserve">    CLIENT_ID = 0;</w:t>
+      </w:r>
+    </w:p>
+    <w:p>
+      <w:r>
+        <w:t xml:space="preserve">    TOPIC_GENERAL = 1;</w:t>
+      </w:r>
+    </w:p>
+    <w:p>
+      <w:r>
+        <w:t>}</w:t>
+      </w:r>
+    </w:p>
+    <w:p/>
+    <w:p>
+      <w:r>
+        <w:t>enum Direction {</w:t>
+      </w:r>
+    </w:p>
+    <w:p>
+      <w:r>
+        <w:t xml:space="preserve">    /** message going to client sdk */</w:t>
+      </w:r>
+    </w:p>
+    <w:p>
+      <w:r>
+        <w:t xml:space="preserve">    TO_CLIENT_SDK = 0;</w:t>
+      </w:r>
+    </w:p>
+    <w:p>
+      <w:r>
+        <w:t xml:space="preserve">    /** message going to handler */</w:t>
+      </w:r>
+    </w:p>
+    <w:p>
+      <w:r>
+        <w:t xml:space="preserve">    TO_SERVER_HANDLER = 1;</w:t>
+      </w:r>
+    </w:p>
+    <w:p>
+      <w:r>
+        <w:t>}</w:t>
+      </w:r>
+    </w:p>
+    <w:p>
+      <w:pPr>
+        <w:rPr>
+          <w:rFonts w:hint="eastAsia"/>
+        </w:rPr>
+      </w:pPr>
+    </w:p>
+    <w:p>
+      <w:pPr>
+        <w:pStyle w:val="3"/>
+      </w:pPr>
+      <w:r>
+        <w:t>SUBSCRIBE</w:t>
+      </w:r>
+    </w:p>
+    <w:p>
+      <w:pPr>
+        <w:rPr>
+          <w:rFonts w:hint="eastAsia"/>
+        </w:rPr>
+      </w:pPr>
+    </w:p>
+    <w:p>
+      <w:pPr>
+        <w:pStyle w:val="3"/>
+      </w:pPr>
+      <w:r>
+        <w:t>SUBACK</w:t>
+      </w:r>
+    </w:p>
+    <w:p>
+      <w:pPr>
+        <w:rPr>
+          <w:rFonts w:hint="eastAsia"/>
+        </w:rPr>
+      </w:pPr>
+    </w:p>
+    <w:p>
+      <w:pPr>
+        <w:pStyle w:val="3"/>
+      </w:pPr>
+      <w:r>
+        <w:t>UNSUBSCRIBE</w:t>
+      </w:r>
+    </w:p>
+    <w:p>
+      <w:pPr>
+        <w:rPr>
+          <w:rFonts w:hint="eastAsia"/>
+        </w:rPr>
+      </w:pPr>
+    </w:p>
+    <w:p>
+      <w:pPr>
+        <w:pStyle w:val="3"/>
+      </w:pPr>
+      <w:r>
+        <w:t>UNSUBACK</w:t>
+      </w:r>
+    </w:p>
+    <w:p>
+      <w:pPr>
+        <w:rPr>
+          <w:rFonts w:hint="eastAsia"/>
+        </w:rPr>
+      </w:pPr>
+    </w:p>
+    <w:p>
+      <w:pPr>
+        <w:pStyle w:val="3"/>
+      </w:pPr>
+      <w:r>
+        <w:t>PINGREQ</w:t>
+      </w:r>
+    </w:p>
+    <w:p>
+      <w:pPr>
+        <w:rPr>
+          <w:rFonts w:hint="eastAsia"/>
+        </w:rPr>
+      </w:pPr>
+    </w:p>
+    <w:p>
+      <w:pPr>
+        <w:pStyle w:val="3"/>
+      </w:pPr>
+      <w:r>
+        <w:t>PINGRESP</w:t>
+      </w:r>
+    </w:p>
+    <w:p>
+      <w:pPr>
+        <w:rPr>
+          <w:rFonts w:hint="eastAsia"/>
+        </w:rPr>
+      </w:pPr>
+    </w:p>
+    <w:p>
+      <w:pPr>
+        <w:pStyle w:val="3"/>
+      </w:pPr>
+      <w:r>
+        <w:lastRenderedPageBreak/>
+        <w:t>DISCONNECT</w:t>
+      </w:r>
+    </w:p>
+    <w:p/>
+    <w:p>
+      <w:bookmarkStart w:id="0" w:name="_GoBack"/>
+      <w:bookmarkEnd w:id="0"/>
+      <w:r>
+        <w:t>message WmpDisConnectMessageBody {</w:t>
+      </w:r>
+    </w:p>
+    <w:p>
+      <w:r>
+        <w:t xml:space="preserve">    string clientId = 1;</w:t>
+      </w:r>
+    </w:p>
+    <w:p>
+      <w:pPr>
+        <w:rPr>
+          <w:rFonts w:hint="eastAsia"/>
+        </w:rPr>
+      </w:pPr>
+      <w:r>
+        <w:t>}</w:t>
+      </w:r>
+    </w:p>
     <w:sectPr>
       <w:pgSz w:w="11906" w:h="16838"/>
       <w:pgMar w:top="1440" w:right="1800" w:bottom="1440" w:left="1800" w:header="851" w:footer="992" w:gutter="0"/>
@@ -2730,7 +3087,7 @@
     <w:uiPriority w:val="9"/>
     <w:unhideWhenUsed/>
     <w:qFormat/>
-    <w:rsid w:val="00C650FB"/>
+    <w:rsid w:val="00A7032A"/>
     <w:pPr>
       <w:keepNext/>
       <w:keepLines/>
@@ -2740,7 +3097,7 @@
     <w:rPr>
       <w:b/>
       <w:bCs/>
-      <w:sz w:val="32"/>
+      <w:sz w:val="28"/>
       <w:szCs w:val="32"/>
     </w:rPr>
   </w:style>
@@ -2829,12 +3186,12 @@
     <w:basedOn w:val="a0"/>
     <w:link w:val="3"/>
     <w:uiPriority w:val="9"/>
-    <w:rsid w:val="00C650FB"/>
+    <w:rsid w:val="00A7032A"/>
     <w:rPr>
       <w:rFonts w:ascii="Times New Roman" w:eastAsia="宋体" w:hAnsi="Times New Roman"/>
       <w:b/>
       <w:bCs/>
-      <w:sz w:val="32"/>
+      <w:sz w:val="28"/>
       <w:szCs w:val="32"/>
     </w:rPr>
   </w:style>

</xml_diff>

<commit_message>
add broker address to connect message from sdk, and publish message logic of server is partialy done
</commit_message>
<xml_diff>
--- a/doc/wmp-protocol.docx
+++ b/doc/wmp-protocol.docx
@@ -1,6 +1,6 @@
 
 <file path=word/document.xml><?xml version="1.0" encoding="utf-8"?>
-<w:document xmlns:wpc="http://schemas.microsoft.com/office/word/2010/wordprocessingCanvas" xmlns:cx="http://schemas.microsoft.com/office/drawing/2014/chartex" xmlns:cx1="http://schemas.microsoft.com/office/drawing/2015/9/8/chartex" xmlns:cx2="http://schemas.microsoft.com/office/drawing/2015/10/21/chartex" xmlns:cx3="http://schemas.microsoft.com/office/drawing/2016/5/9/chartex" xmlns:cx4="http://schemas.microsoft.com/office/drawing/2016/5/10/chartex" xmlns:cx5="http://schemas.microsoft.com/office/drawing/2016/5/11/chartex" xmlns:mc="http://schemas.openxmlformats.org/markup-compatibility/2006" xmlns:o="urn:schemas-microsoft-com:office:office" xmlns:r="http://schemas.openxmlformats.org/officeDocument/2006/relationships" xmlns:m="http://schemas.openxmlformats.org/officeDocument/2006/math" xmlns:v="urn:schemas-microsoft-com:vml" xmlns:wp14="http://schemas.microsoft.com/office/word/2010/wordprocessingDrawing" xmlns:wp="http://schemas.openxmlformats.org/drawingml/2006/wordprocessingDrawing" xmlns:w10="urn:schemas-microsoft-com:office:word" xmlns:w="http://schemas.openxmlformats.org/wordprocessingml/2006/main" xmlns:w14="http://schemas.microsoft.com/office/word/2010/wordml" xmlns:w15="http://schemas.microsoft.com/office/word/2012/wordml" xmlns:w16se="http://schemas.microsoft.com/office/word/2015/wordml/symex" xmlns:wpg="http://schemas.microsoft.com/office/word/2010/wordprocessingGroup" xmlns:wpi="http://schemas.microsoft.com/office/word/2010/wordprocessingInk" xmlns:wne="http://schemas.microsoft.com/office/word/2006/wordml" xmlns:wps="http://schemas.microsoft.com/office/word/2010/wordprocessingShape" mc:Ignorable="w14 w15 w16se wp14">
+<w:document xmlns:wpc="http://schemas.microsoft.com/office/word/2010/wordprocessingCanvas" xmlns:cx="http://schemas.microsoft.com/office/drawing/2014/chartex" xmlns:cx1="http://schemas.microsoft.com/office/drawing/2015/9/8/chartex" xmlns:cx2="http://schemas.microsoft.com/office/drawing/2015/10/21/chartex" xmlns:cx3="http://schemas.microsoft.com/office/drawing/2016/5/9/chartex" xmlns:cx4="http://schemas.microsoft.com/office/drawing/2016/5/10/chartex" xmlns:cx5="http://schemas.microsoft.com/office/drawing/2016/5/11/chartex" xmlns:cx6="http://schemas.microsoft.com/office/drawing/2016/5/12/chartex" xmlns:cx7="http://schemas.microsoft.com/office/drawing/2016/5/13/chartex" xmlns:cx8="http://schemas.microsoft.com/office/drawing/2016/5/14/chartex" xmlns:mc="http://schemas.openxmlformats.org/markup-compatibility/2006" xmlns:o="urn:schemas-microsoft-com:office:office" xmlns:r="http://schemas.openxmlformats.org/officeDocument/2006/relationships" xmlns:m="http://schemas.openxmlformats.org/officeDocument/2006/math" xmlns:v="urn:schemas-microsoft-com:vml" xmlns:wp14="http://schemas.microsoft.com/office/word/2010/wordprocessingDrawing" xmlns:wp="http://schemas.openxmlformats.org/drawingml/2006/wordprocessingDrawing" xmlns:w10="urn:schemas-microsoft-com:office:word" xmlns:w="http://schemas.openxmlformats.org/wordprocessingml/2006/main" xmlns:w14="http://schemas.microsoft.com/office/word/2010/wordml" xmlns:w15="http://schemas.microsoft.com/office/word/2012/wordml" xmlns:w16se="http://schemas.microsoft.com/office/word/2015/wordml/symex" xmlns:wpg="http://schemas.microsoft.com/office/word/2010/wordprocessingGroup" xmlns:wpi="http://schemas.microsoft.com/office/word/2010/wordprocessingInk" xmlns:wne="http://schemas.microsoft.com/office/word/2006/wordml" xmlns:wps="http://schemas.microsoft.com/office/word/2010/wordprocessingShape" mc:Ignorable="w14 w15 w16se wp14">
   <w:body>
     <w:p>
       <w:pPr>
@@ -29,12 +29,14 @@
         </w:rPr>
         <w:t xml:space="preserve">se </w:t>
       </w:r>
+      <w:proofErr w:type="spellStart"/>
       <w:r>
         <w:t>P</w:t>
       </w:r>
       <w:r>
         <w:t>rotobuf</w:t>
       </w:r>
+      <w:proofErr w:type="spellEnd"/>
       <w:r>
         <w:t xml:space="preserve"> 3</w:t>
       </w:r>
@@ -1858,9 +1860,11 @@
             <w:tcW w:w="1697" w:type="dxa"/>
           </w:tcPr>
           <w:p>
+            <w:proofErr w:type="spellStart"/>
             <w:r>
               <w:t>clientId</w:t>
             </w:r>
+            <w:proofErr w:type="spellEnd"/>
           </w:p>
         </w:tc>
         <w:tc>
@@ -2016,6 +2020,120 @@
             </w:r>
             <w:r>
               <w:t xml:space="preserve"> after client login</w:t>
+            </w:r>
+          </w:p>
+        </w:tc>
+      </w:tr>
+      <w:tr>
+        <w:tc>
+          <w:tcPr>
+            <w:tcW w:w="1697" w:type="dxa"/>
+          </w:tcPr>
+          <w:p>
+            <w:proofErr w:type="spellStart"/>
+            <w:r>
+              <w:t>brokerAddress</w:t>
+            </w:r>
+            <w:proofErr w:type="spellEnd"/>
+          </w:p>
+        </w:tc>
+        <w:tc>
+          <w:tcPr>
+            <w:tcW w:w="1632" w:type="dxa"/>
+          </w:tcPr>
+          <w:p>
+            <w:r>
+              <w:rPr>
+                <w:rFonts w:hint="eastAsia"/>
+              </w:rPr>
+              <w:t>String</w:t>
+            </w:r>
+          </w:p>
+        </w:tc>
+        <w:tc>
+          <w:tcPr>
+            <w:tcW w:w="1665" w:type="dxa"/>
+          </w:tcPr>
+          <w:p>
+            <w:pPr>
+              <w:rPr>
+                <w:rFonts w:hint="eastAsia"/>
+              </w:rPr>
+            </w:pPr>
+            <w:r>
+              <w:rPr>
+                <w:rFonts w:hint="eastAsia"/>
+              </w:rPr>
+              <w:t>1</w:t>
+            </w:r>
+            <w:r>
+              <w:t>21</w:t>
+            </w:r>
+            <w:r>
+              <w:rPr>
+                <w:rFonts w:hint="eastAsia"/>
+              </w:rPr>
+              <w:t>.168.2.23</w:t>
+            </w:r>
+          </w:p>
+        </w:tc>
+        <w:tc>
+          <w:tcPr>
+            <w:tcW w:w="1500" w:type="dxa"/>
+          </w:tcPr>
+          <w:p>
+            <w:r>
+              <w:rPr>
+                <w:rFonts w:hint="eastAsia"/>
+              </w:rPr>
+              <w:t>False</w:t>
+            </w:r>
+          </w:p>
+          <w:p>
+            <w:pPr>
+              <w:rPr>
+                <w:rFonts w:hint="eastAsia"/>
+              </w:rPr>
+            </w:pPr>
+          </w:p>
+        </w:tc>
+        <w:tc>
+          <w:tcPr>
+            <w:tcW w:w="1802" w:type="dxa"/>
+          </w:tcPr>
+          <w:p>
+            <w:r>
+              <w:t>When</w:t>
+            </w:r>
+            <w:r>
+              <w:t xml:space="preserve"> </w:t>
+            </w:r>
+            <w:r>
+              <w:t>connect</w:t>
+            </w:r>
+            <w:r>
+              <w:t xml:space="preserve">  message</w:t>
+            </w:r>
+            <w:r>
+              <w:t xml:space="preserve"> go </w:t>
+            </w:r>
+            <w:r>
+              <w:t>(sent by client)</w:t>
+            </w:r>
+            <w:r>
+              <w:t xml:space="preserve"> from b</w:t>
+            </w:r>
+            <w:r>
+              <w:rPr>
+                <w:rFonts w:hint="eastAsia"/>
+              </w:rPr>
+              <w:t xml:space="preserve">roker to handler, </w:t>
+            </w:r>
+            <w:r>
+              <w:t>this field must be set</w:t>
+            </w:r>
+            <w:r>
+              <w:t>.</w:t>
             </w:r>
           </w:p>
         </w:tc>
@@ -2027,6 +2145,7 @@
           <w:b/>
         </w:rPr>
       </w:pPr>
+      <w:proofErr w:type="spellStart"/>
       <w:r>
         <w:rPr>
           <w:b/>
@@ -2038,22 +2157,67 @@
           <w:rFonts w:hint="eastAsia"/>
           <w:b/>
         </w:rPr>
-        <w:t>rotobuf:</w:t>
-      </w:r>
-    </w:p>
-    <w:p>
-      <w:r>
-        <w:t>message WmpConnectMessageBody {</w:t>
-      </w:r>
-    </w:p>
-    <w:p>
-      <w:r>
-        <w:t xml:space="preserve">  string clientId = 1;</w:t>
+        <w:t>rotobuf</w:t>
+      </w:r>
+      <w:proofErr w:type="spellEnd"/>
+      <w:r>
+        <w:rPr>
+          <w:rFonts w:hint="eastAsia"/>
+          <w:b/>
+        </w:rPr>
+        <w:t>:</w:t>
+      </w:r>
+    </w:p>
+    <w:p>
+      <w:r>
+        <w:t xml:space="preserve">message </w:t>
+      </w:r>
+      <w:proofErr w:type="spellStart"/>
+      <w:r>
+        <w:t>WmpConnectMessageBody</w:t>
+      </w:r>
+      <w:proofErr w:type="spellEnd"/>
+      <w:r>
+        <w:t xml:space="preserve"> {</w:t>
+      </w:r>
+    </w:p>
+    <w:p>
+      <w:r>
+        <w:t xml:space="preserve">  string </w:t>
+      </w:r>
+      <w:proofErr w:type="spellStart"/>
+      <w:r>
+        <w:t>clientId</w:t>
+      </w:r>
+      <w:proofErr w:type="spellEnd"/>
+      <w:r>
+        <w:t xml:space="preserve"> = 1;</w:t>
       </w:r>
     </w:p>
     <w:p>
       <w:r>
         <w:t xml:space="preserve">  string token = 2;</w:t>
+      </w:r>
+      <w:r>
+        <w:t xml:space="preserve"> </w:t>
+      </w:r>
+      <w:bookmarkStart w:id="0" w:name="_GoBack"/>
+      <w:bookmarkEnd w:id="0"/>
+    </w:p>
+    <w:p>
+      <w:r>
+        <w:t xml:space="preserve">  string </w:t>
+      </w:r>
+      <w:proofErr w:type="spellStart"/>
+      <w:r>
+        <w:t>brokerAddress</w:t>
+      </w:r>
+      <w:proofErr w:type="spellEnd"/>
+      <w:r>
+        <w:t xml:space="preserve"> </w:t>
+      </w:r>
+      <w:r>
+        <w:t>= 3;</w:t>
       </w:r>
     </w:p>
     <w:p>
@@ -2150,9 +2314,11 @@
             <w:tcW w:w="1697" w:type="dxa"/>
           </w:tcPr>
           <w:p>
+            <w:proofErr w:type="spellStart"/>
             <w:r>
               <w:t>clientId</w:t>
             </w:r>
+            <w:proofErr w:type="spellEnd"/>
           </w:p>
         </w:tc>
         <w:tc>
@@ -2217,12 +2383,14 @@
             <w:tcW w:w="1697" w:type="dxa"/>
           </w:tcPr>
           <w:p>
+            <w:proofErr w:type="spellStart"/>
             <w:r>
               <w:t>returnC</w:t>
             </w:r>
             <w:r>
               <w:t>ode</w:t>
             </w:r>
+            <w:proofErr w:type="spellEnd"/>
           </w:p>
         </w:tc>
         <w:tc>
@@ -2230,9 +2398,11 @@
             <w:tcW w:w="1133" w:type="dxa"/>
           </w:tcPr>
           <w:p>
+            <w:proofErr w:type="spellStart"/>
             <w:r>
               <w:t>enum</w:t>
             </w:r>
+            <w:proofErr w:type="spellEnd"/>
           </w:p>
         </w:tc>
         <w:tc>
@@ -2284,20 +2454,18 @@
             <w:tcW w:w="2772" w:type="dxa"/>
           </w:tcPr>
           <w:p>
+            <w:proofErr w:type="spellStart"/>
             <w:r>
               <w:t>WmpConnectReturnCode</w:t>
             </w:r>
+            <w:proofErr w:type="spellEnd"/>
           </w:p>
         </w:tc>
       </w:tr>
     </w:tbl>
     <w:p/>
     <w:p>
-      <w:pPr>
-        <w:rPr>
-          <w:rFonts w:hint="eastAsia"/>
-        </w:rPr>
-      </w:pPr>
+      <w:proofErr w:type="spellStart"/>
       <w:r>
         <w:rPr>
           <w:b/>
@@ -2309,22 +2477,62 @@
           <w:rFonts w:hint="eastAsia"/>
           <w:b/>
         </w:rPr>
-        <w:t>rotobuf:</w:t>
-      </w:r>
-    </w:p>
-    <w:p>
-      <w:r>
-        <w:t>message WmpConnAckMessageBody {</w:t>
-      </w:r>
-    </w:p>
-    <w:p>
-      <w:r>
-        <w:t xml:space="preserve">  string clientId = 1;</w:t>
-      </w:r>
-    </w:p>
-    <w:p>
-      <w:r>
-        <w:t xml:space="preserve">  WmpConnectReturnCode returnCode = 3;</w:t>
+        <w:t>rotobuf</w:t>
+      </w:r>
+      <w:proofErr w:type="spellEnd"/>
+      <w:r>
+        <w:rPr>
+          <w:rFonts w:hint="eastAsia"/>
+          <w:b/>
+        </w:rPr>
+        <w:t>:</w:t>
+      </w:r>
+    </w:p>
+    <w:p>
+      <w:r>
+        <w:t xml:space="preserve">message </w:t>
+      </w:r>
+      <w:proofErr w:type="spellStart"/>
+      <w:r>
+        <w:t>WmpConnAckMessageBody</w:t>
+      </w:r>
+      <w:proofErr w:type="spellEnd"/>
+      <w:r>
+        <w:t xml:space="preserve"> {</w:t>
+      </w:r>
+    </w:p>
+    <w:p>
+      <w:r>
+        <w:t xml:space="preserve">  string </w:t>
+      </w:r>
+      <w:proofErr w:type="spellStart"/>
+      <w:r>
+        <w:t>clientId</w:t>
+      </w:r>
+      <w:proofErr w:type="spellEnd"/>
+      <w:r>
+        <w:t xml:space="preserve"> = 1;</w:t>
+      </w:r>
+    </w:p>
+    <w:p>
+      <w:r>
+        <w:t xml:space="preserve">  </w:t>
+      </w:r>
+      <w:proofErr w:type="spellStart"/>
+      <w:r>
+        <w:t>WmpConnectReturnCode</w:t>
+      </w:r>
+      <w:proofErr w:type="spellEnd"/>
+      <w:r>
+        <w:t xml:space="preserve"> </w:t>
+      </w:r>
+      <w:proofErr w:type="spellStart"/>
+      <w:r>
+        <w:t>returnCode</w:t>
+      </w:r>
+      <w:proofErr w:type="spellEnd"/>
+      <w:r>
+        <w:t xml:space="preserve"> = 3;</w:t>
       </w:r>
     </w:p>
     <w:p>
@@ -2334,8 +2542,21 @@
     </w:p>
     <w:p/>
     <w:p>
-      <w:r>
-        <w:t>enum WmpConnectReturnCode {</w:t>
+      <w:proofErr w:type="spellStart"/>
+      <w:r>
+        <w:t>enum</w:t>
+      </w:r>
+      <w:proofErr w:type="spellEnd"/>
+      <w:r>
+        <w:t xml:space="preserve"> </w:t>
+      </w:r>
+      <w:proofErr w:type="spellStart"/>
+      <w:r>
+        <w:t>WmpConnectReturnCode</w:t>
+      </w:r>
+      <w:proofErr w:type="spellEnd"/>
+      <w:r>
+        <w:t xml:space="preserve"> {</w:t>
       </w:r>
     </w:p>
     <w:p>
@@ -2388,7 +2609,15 @@
     </w:p>
     <w:p>
       <w:r>
-        <w:t>message WmpPublishMessageBody {</w:t>
+        <w:t xml:space="preserve">message </w:t>
+      </w:r>
+      <w:proofErr w:type="spellStart"/>
+      <w:r>
+        <w:t>WmpPublishMessageBody</w:t>
+      </w:r>
+      <w:proofErr w:type="spellEnd"/>
+      <w:r>
+        <w:t xml:space="preserve"> {</w:t>
       </w:r>
     </w:p>
     <w:p>
@@ -2398,7 +2627,16 @@
     </w:p>
     <w:p>
       <w:r>
-        <w:t xml:space="preserve">    /** clientId or topic name, if many elements, separated by coma(,) */</w:t>
+        <w:lastRenderedPageBreak/>
+        <w:t xml:space="preserve">    /** </w:t>
+      </w:r>
+      <w:proofErr w:type="spellStart"/>
+      <w:r>
+        <w:t>clientId</w:t>
+      </w:r>
+      <w:proofErr w:type="spellEnd"/>
+      <w:r>
+        <w:t xml:space="preserve"> or topic name, if many elements, separated by coma(,) */</w:t>
       </w:r>
     </w:p>
     <w:p>
@@ -2408,12 +2646,44 @@
     </w:p>
     <w:p>
       <w:r>
-        <w:t xml:space="preserve">    /** one or many --&gt; a clientId or a topic contains many clientIds */</w:t>
-      </w:r>
-    </w:p>
-    <w:p>
-      <w:r>
-        <w:t xml:space="preserve">    TargeType targetType = 3;</w:t>
+        <w:t xml:space="preserve">    /** one or many --&gt; a </w:t>
+      </w:r>
+      <w:proofErr w:type="spellStart"/>
+      <w:r>
+        <w:t>clientId</w:t>
+      </w:r>
+      <w:proofErr w:type="spellEnd"/>
+      <w:r>
+        <w:t xml:space="preserve"> or a topic contains many </w:t>
+      </w:r>
+      <w:proofErr w:type="spellStart"/>
+      <w:r>
+        <w:t>clientIds</w:t>
+      </w:r>
+      <w:proofErr w:type="spellEnd"/>
+      <w:r>
+        <w:t xml:space="preserve"> */</w:t>
+      </w:r>
+    </w:p>
+    <w:p>
+      <w:r>
+        <w:t xml:space="preserve">    </w:t>
+      </w:r>
+      <w:proofErr w:type="spellStart"/>
+      <w:r>
+        <w:t>TargeType</w:t>
+      </w:r>
+      <w:proofErr w:type="spellEnd"/>
+      <w:r>
+        <w:t xml:space="preserve"> </w:t>
+      </w:r>
+      <w:proofErr w:type="spellStart"/>
+      <w:r>
+        <w:t>targetType</w:t>
+      </w:r>
+      <w:proofErr w:type="spellEnd"/>
+      <w:r>
+        <w:t xml:space="preserve"> = 3;</w:t>
       </w:r>
     </w:p>
     <w:p>
@@ -2423,7 +2693,15 @@
     </w:p>
     <w:p>
       <w:r>
-        <w:t xml:space="preserve">    Direction direction = 4;</w:t>
+        <w:t xml:space="preserve">    Direction </w:t>
+      </w:r>
+      <w:proofErr w:type="spellStart"/>
+      <w:r>
+        <w:t>direction</w:t>
+      </w:r>
+      <w:proofErr w:type="spellEnd"/>
+      <w:r>
+        <w:t xml:space="preserve"> = 4;</w:t>
       </w:r>
     </w:p>
     <w:p>
@@ -2434,12 +2712,33 @@
     <w:p/>
     <w:p>
       <w:r>
-        <w:t>/** a chat group or a client tag or other self defined group */</w:t>
-      </w:r>
-    </w:p>
-    <w:p>
-      <w:r>
-        <w:t>enum TargeType {</w:t>
+        <w:t xml:space="preserve">/** a chat group or a client tag or other </w:t>
+      </w:r>
+      <w:proofErr w:type="spellStart"/>
+      <w:r>
+        <w:t>self defined</w:t>
+      </w:r>
+      <w:proofErr w:type="spellEnd"/>
+      <w:r>
+        <w:t xml:space="preserve"> group */</w:t>
+      </w:r>
+    </w:p>
+    <w:p>
+      <w:proofErr w:type="spellStart"/>
+      <w:r>
+        <w:t>enum</w:t>
+      </w:r>
+      <w:proofErr w:type="spellEnd"/>
+      <w:r>
+        <w:t xml:space="preserve"> </w:t>
+      </w:r>
+      <w:proofErr w:type="spellStart"/>
+      <w:r>
+        <w:t>TargeType</w:t>
+      </w:r>
+      <w:proofErr w:type="spellEnd"/>
+      <w:r>
+        <w:t xml:space="preserve"> {</w:t>
       </w:r>
     </w:p>
     <w:p>
@@ -2464,13 +2763,26 @@
     </w:p>
     <w:p/>
     <w:p>
-      <w:r>
-        <w:t>enum Direction {</w:t>
-      </w:r>
-    </w:p>
-    <w:p>
-      <w:r>
-        <w:t xml:space="preserve">    /** message going to client sdk */</w:t>
+      <w:proofErr w:type="spellStart"/>
+      <w:r>
+        <w:t>enum</w:t>
+      </w:r>
+      <w:proofErr w:type="spellEnd"/>
+      <w:r>
+        <w:t xml:space="preserve"> Direction {</w:t>
+      </w:r>
+    </w:p>
+    <w:p>
+      <w:r>
+        <w:t xml:space="preserve">    /** message going to client </w:t>
+      </w:r>
+      <w:proofErr w:type="spellStart"/>
+      <w:r>
+        <w:t>sdk</w:t>
+      </w:r>
+      <w:proofErr w:type="spellEnd"/>
+      <w:r>
+        <w:t xml:space="preserve"> */</w:t>
       </w:r>
     </w:p>
     <w:p>
@@ -2493,13 +2805,7 @@
         <w:t>}</w:t>
       </w:r>
     </w:p>
-    <w:p>
-      <w:pPr>
-        <w:rPr>
-          <w:rFonts w:hint="eastAsia"/>
-        </w:rPr>
-      </w:pPr>
-    </w:p>
+    <w:p/>
     <w:p>
       <w:pPr>
         <w:pStyle w:val="3"/>
@@ -2508,13 +2814,7 @@
         <w:t>SUBSCRIBE</w:t>
       </w:r>
     </w:p>
-    <w:p>
-      <w:pPr>
-        <w:rPr>
-          <w:rFonts w:hint="eastAsia"/>
-        </w:rPr>
-      </w:pPr>
-    </w:p>
+    <w:p/>
     <w:p>
       <w:pPr>
         <w:pStyle w:val="3"/>
@@ -2523,13 +2823,7 @@
         <w:t>SUBACK</w:t>
       </w:r>
     </w:p>
-    <w:p>
-      <w:pPr>
-        <w:rPr>
-          <w:rFonts w:hint="eastAsia"/>
-        </w:rPr>
-      </w:pPr>
-    </w:p>
+    <w:p/>
     <w:p>
       <w:pPr>
         <w:pStyle w:val="3"/>
@@ -2538,13 +2832,7 @@
         <w:t>UNSUBSCRIBE</w:t>
       </w:r>
     </w:p>
-    <w:p>
-      <w:pPr>
-        <w:rPr>
-          <w:rFonts w:hint="eastAsia"/>
-        </w:rPr>
-      </w:pPr>
-    </w:p>
+    <w:p/>
     <w:p>
       <w:pPr>
         <w:pStyle w:val="3"/>
@@ -2553,28 +2841,17 @@
         <w:t>UNSUBACK</w:t>
       </w:r>
     </w:p>
-    <w:p>
-      <w:pPr>
-        <w:rPr>
-          <w:rFonts w:hint="eastAsia"/>
-        </w:rPr>
-      </w:pPr>
-    </w:p>
+    <w:p/>
     <w:p>
       <w:pPr>
         <w:pStyle w:val="3"/>
       </w:pPr>
       <w:r>
+        <w:lastRenderedPageBreak/>
         <w:t>PINGREQ</w:t>
       </w:r>
     </w:p>
-    <w:p>
-      <w:pPr>
-        <w:rPr>
-          <w:rFonts w:hint="eastAsia"/>
-        </w:rPr>
-      </w:pPr>
-    </w:p>
+    <w:p/>
     <w:p>
       <w:pPr>
         <w:pStyle w:val="3"/>
@@ -2583,41 +2860,43 @@
         <w:t>PINGRESP</w:t>
       </w:r>
     </w:p>
-    <w:p>
-      <w:pPr>
-        <w:rPr>
-          <w:rFonts w:hint="eastAsia"/>
-        </w:rPr>
-      </w:pPr>
-    </w:p>
+    <w:p/>
     <w:p>
       <w:pPr>
         <w:pStyle w:val="3"/>
       </w:pPr>
       <w:r>
-        <w:lastRenderedPageBreak/>
         <w:t>DISCONNECT</w:t>
       </w:r>
     </w:p>
     <w:p/>
     <w:p>
-      <w:bookmarkStart w:id="0" w:name="_GoBack"/>
-      <w:bookmarkEnd w:id="0"/>
-      <w:r>
-        <w:t>message WmpDisConnectMessageBody {</w:t>
-      </w:r>
-    </w:p>
-    <w:p>
-      <w:r>
-        <w:t xml:space="preserve">    string clientId = 1;</w:t>
-      </w:r>
-    </w:p>
-    <w:p>
-      <w:pPr>
-        <w:rPr>
-          <w:rFonts w:hint="eastAsia"/>
-        </w:rPr>
-      </w:pPr>
+      <w:r>
+        <w:t xml:space="preserve">message </w:t>
+      </w:r>
+      <w:proofErr w:type="spellStart"/>
+      <w:r>
+        <w:t>WmpDisConnectMessageBody</w:t>
+      </w:r>
+      <w:proofErr w:type="spellEnd"/>
+      <w:r>
+        <w:t xml:space="preserve"> {</w:t>
+      </w:r>
+    </w:p>
+    <w:p>
+      <w:r>
+        <w:t xml:space="preserve">    string </w:t>
+      </w:r>
+      <w:proofErr w:type="spellStart"/>
+      <w:r>
+        <w:t>clientId</w:t>
+      </w:r>
+      <w:proofErr w:type="spellEnd"/>
+      <w:r>
+        <w:t xml:space="preserve"> = 1;</w:t>
+      </w:r>
+    </w:p>
+    <w:p>
       <w:r>
         <w:t>}</w:t>
       </w:r>

</xml_diff>

<commit_message>
finish subscribe topic logic
</commit_message>
<xml_diff>
--- a/doc/wmp-protocol.docx
+++ b/doc/wmp-protocol.docx
@@ -2055,47 +2055,36 @@
             <w:tcW w:w="1665" w:type="dxa"/>
           </w:tcPr>
           <w:p>
-            <w:pPr>
+            <w:r>
               <w:rPr>
                 <w:rFonts w:hint="eastAsia"/>
               </w:rPr>
-            </w:pPr>
+              <w:t>1</w:t>
+            </w:r>
+            <w:r>
+              <w:t>21</w:t>
+            </w:r>
             <w:r>
               <w:rPr>
                 <w:rFonts w:hint="eastAsia"/>
               </w:rPr>
-              <w:t>1</w:t>
-            </w:r>
-            <w:r>
-              <w:t>21</w:t>
-            </w:r>
+              <w:t>.168.2.23</w:t>
+            </w:r>
+          </w:p>
+        </w:tc>
+        <w:tc>
+          <w:tcPr>
+            <w:tcW w:w="1500" w:type="dxa"/>
+          </w:tcPr>
+          <w:p>
             <w:r>
               <w:rPr>
                 <w:rFonts w:hint="eastAsia"/>
               </w:rPr>
-              <w:t>.168.2.23</w:t>
-            </w:r>
-          </w:p>
-        </w:tc>
-        <w:tc>
-          <w:tcPr>
-            <w:tcW w:w="1500" w:type="dxa"/>
-          </w:tcPr>
-          <w:p>
-            <w:r>
-              <w:rPr>
-                <w:rFonts w:hint="eastAsia"/>
-              </w:rPr>
               <w:t>False</w:t>
             </w:r>
           </w:p>
-          <w:p>
-            <w:pPr>
-              <w:rPr>
-                <w:rFonts w:hint="eastAsia"/>
-              </w:rPr>
-            </w:pPr>
-          </w:p>
+          <w:p/>
         </w:tc>
         <w:tc>
           <w:tcPr>
@@ -2201,8 +2190,6 @@
       <w:r>
         <w:t xml:space="preserve"> </w:t>
       </w:r>
-      <w:bookmarkStart w:id="0" w:name="_GoBack"/>
-      <w:bookmarkEnd w:id="0"/>
     </w:p>
     <w:p>
       <w:r>
@@ -2454,9 +2441,11 @@
             <w:tcW w:w="2772" w:type="dxa"/>
           </w:tcPr>
           <w:p>
+            <w:bookmarkStart w:id="0" w:name="_GoBack"/>
+            <w:bookmarkEnd w:id="0"/>
             <w:proofErr w:type="spellStart"/>
             <w:r>
-              <w:t>WmpConnectReturnCode</w:t>
+              <w:t>ConnectReturnCode</w:t>
             </w:r>
             <w:proofErr w:type="spellEnd"/>
           </w:p>
@@ -2544,7 +2533,7 @@
     <w:p>
       <w:proofErr w:type="spellStart"/>
       <w:r>
-        <w:t>enum</w:t>
+        <w:t>Enum</w:t>
       </w:r>
       <w:proofErr w:type="spellEnd"/>
       <w:r>
@@ -2552,7 +2541,7 @@
       </w:r>
       <w:proofErr w:type="spellStart"/>
       <w:r>
-        <w:t>WmpConnectReturnCode</w:t>
+        <w:t>ConnectReturnCode</w:t>
       </w:r>
       <w:proofErr w:type="spellEnd"/>
       <w:r>
@@ -2622,12 +2611,25 @@
     </w:p>
     <w:p>
       <w:r>
-        <w:t xml:space="preserve">    string content = 1;</w:t>
+        <w:t xml:space="preserve">    int64 </w:t>
+      </w:r>
+      <w:proofErr w:type="spellStart"/>
+      <w:r>
+        <w:t>messageId</w:t>
+      </w:r>
+      <w:proofErr w:type="spellEnd"/>
+      <w:r>
+        <w:t xml:space="preserve"> = 1;</w:t>
       </w:r>
     </w:p>
     <w:p>
       <w:r>
         <w:lastRenderedPageBreak/>
+        <w:t xml:space="preserve">    string content = 2;</w:t>
+      </w:r>
+    </w:p>
+    <w:p>
+      <w:r>
         <w:t xml:space="preserve">    /** </w:t>
       </w:r>
       <w:proofErr w:type="spellStart"/>
@@ -2641,7 +2643,7 @@
     </w:p>
     <w:p>
       <w:r>
-        <w:t xml:space="preserve">    string target = 2;</w:t>
+        <w:t xml:space="preserve">    string target = 3;</w:t>
       </w:r>
     </w:p>
     <w:p>
@@ -2671,7 +2673,7 @@
       </w:r>
       <w:proofErr w:type="spellStart"/>
       <w:r>
-        <w:t>TargeType</w:t>
+        <w:t>TargetType</w:t>
       </w:r>
       <w:proofErr w:type="spellEnd"/>
       <w:r>
@@ -2683,7 +2685,7 @@
       </w:r>
       <w:proofErr w:type="spellEnd"/>
       <w:r>
-        <w:t xml:space="preserve"> = 3;</w:t>
+        <w:t xml:space="preserve"> = 4;</w:t>
       </w:r>
     </w:p>
     <w:p>
@@ -2701,7 +2703,7 @@
       </w:r>
       <w:proofErr w:type="spellEnd"/>
       <w:r>
-        <w:t xml:space="preserve"> = 4;</w:t>
+        <w:t xml:space="preserve"> = 5;</w:t>
       </w:r>
     </w:p>
     <w:p>
@@ -2734,7 +2736,7 @@
       </w:r>
       <w:proofErr w:type="spellStart"/>
       <w:r>
-        <w:t>TargeType</w:t>
+        <w:t>TargetType</w:t>
       </w:r>
       <w:proofErr w:type="spellEnd"/>
       <w:r>
@@ -2811,16 +2813,68 @@
         <w:pStyle w:val="3"/>
       </w:pPr>
       <w:r>
-        <w:t>SUBSCRIBE</w:t>
+        <w:t>PUBACK</w:t>
       </w:r>
     </w:p>
     <w:p/>
+    <w:p>
+      <w:r>
+        <w:t xml:space="preserve">message </w:t>
+      </w:r>
+      <w:proofErr w:type="spellStart"/>
+      <w:r>
+        <w:t>WmpPubAckMessageBody</w:t>
+      </w:r>
+      <w:proofErr w:type="spellEnd"/>
+      <w:r>
+        <w:t xml:space="preserve"> {</w:t>
+      </w:r>
+    </w:p>
+    <w:p>
+      <w:r>
+        <w:t xml:space="preserve">    int64 </w:t>
+      </w:r>
+      <w:proofErr w:type="spellStart"/>
+      <w:r>
+        <w:t>messageId</w:t>
+      </w:r>
+      <w:proofErr w:type="spellEnd"/>
+      <w:r>
+        <w:t xml:space="preserve"> = 1;</w:t>
+      </w:r>
+    </w:p>
+    <w:p>
+      <w:r>
+        <w:t xml:space="preserve">    string </w:t>
+      </w:r>
+      <w:proofErr w:type="spellStart"/>
+      <w:r>
+        <w:t>clientId</w:t>
+      </w:r>
+      <w:proofErr w:type="spellEnd"/>
+      <w:r>
+        <w:t xml:space="preserve"> = 2;</w:t>
+      </w:r>
+    </w:p>
+    <w:p/>
+    <w:p>
+      <w:r>
+        <w:t>}</w:t>
+      </w:r>
+    </w:p>
+    <w:p>
+      <w:pPr>
+        <w:rPr>
+          <w:rFonts w:hint="eastAsia"/>
+        </w:rPr>
+      </w:pPr>
+    </w:p>
     <w:p>
       <w:pPr>
         <w:pStyle w:val="3"/>
       </w:pPr>
       <w:r>
-        <w:t>SUBACK</w:t>
+        <w:t>SUBSCRIBE</w:t>
       </w:r>
     </w:p>
     <w:p/>
@@ -2829,7 +2883,7 @@
         <w:pStyle w:val="3"/>
       </w:pPr>
       <w:r>
-        <w:t>UNSUBSCRIBE</w:t>
+        <w:t>SUBACK</w:t>
       </w:r>
     </w:p>
     <w:p/>
@@ -2838,7 +2892,8 @@
         <w:pStyle w:val="3"/>
       </w:pPr>
       <w:r>
-        <w:t>UNSUBACK</w:t>
+        <w:lastRenderedPageBreak/>
+        <w:t>UNSUBSCRIBE</w:t>
       </w:r>
     </w:p>
     <w:p/>
@@ -2847,7 +2902,15 @@
         <w:pStyle w:val="3"/>
       </w:pPr>
       <w:r>
-        <w:lastRenderedPageBreak/>
+        <w:t>UNSUBACK</w:t>
+      </w:r>
+    </w:p>
+    <w:p/>
+    <w:p>
+      <w:pPr>
+        <w:pStyle w:val="3"/>
+      </w:pPr>
+      <w:r>
         <w:t>PINGREQ</w:t>
       </w:r>
     </w:p>

</xml_diff>